<commit_message>
Added Unity Controller Name registration Pattern
</commit_message>
<xml_diff>
--- a/docs/patterns/Sage300SDK_CodingPatterns.docx
+++ b/docs/patterns/Sage300SDK_CodingPatterns.docx
@@ -45,7 +45,10 @@
         </w:sectPr>
       </w:pPr>
       <w:r>
-        <w:t>September 2017</w:t>
+        <w:t>September 201</w:t>
+      </w:r>
+      <w:r>
+        <w:t>8</w:t>
       </w:r>
     </w:p>
     <w:p>
@@ -65,7 +68,7 @@
         <w:t>Copyright © 201</w:t>
       </w:r>
       <w:r>
-        <w:t>7</w:t>
+        <w:t>8</w:t>
       </w:r>
       <w:r>
         <w:t>. Sage Software, Inc. All rights reserved.</w:t>
@@ -84,15 +87,7 @@
         <w:pStyle w:val="SAGEBodyText"/>
       </w:pPr>
       <w:r>
-        <w:t xml:space="preserve">Business Objects® and the Business Objects logo, </w:t>
-      </w:r>
-      <w:proofErr w:type="spellStart"/>
-      <w:r>
-        <w:t>BusinessObjects</w:t>
-      </w:r>
-      <w:proofErr w:type="spellEnd"/>
-      <w:r>
-        <w:t>®, and Crystal Reports® are trademarks or registered trademarks of Business Objects Software Ltd. in the United States and in other countries. Business Objects is an SAP company.</w:t>
+        <w:t>Business Objects® and the Business Objects logo, BusinessObjects®, and Crystal Reports® are trademarks or registered trademarks of Business Objects Software Ltd. in the United States and in other countries. Business Objects is an SAP company.</w:t>
       </w:r>
     </w:p>
     <w:p>
@@ -177,7 +172,7 @@
       <w:r>
         <w:fldChar w:fldCharType="separate"/>
       </w:r>
-      <w:hyperlink w:anchor="_Toc494186931" w:history="1">
+      <w:hyperlink w:anchor="_Toc524941624" w:history="1">
         <w:r>
           <w:rPr>
             <w:rStyle w:val="Hyperlink"/>
@@ -220,7 +215,7 @@
             <w:noProof/>
             <w:webHidden/>
           </w:rPr>
-          <w:instrText xml:space="preserve"> PAGEREF _Toc494186931 \h </w:instrText>
+          <w:instrText xml:space="preserve"> PAGEREF _Toc524941624 \h </w:instrText>
         </w:r>
         <w:r>
           <w:rPr>
@@ -261,7 +256,7 @@
           <w:sz w:val="22"/>
         </w:rPr>
       </w:pPr>
-      <w:hyperlink w:anchor="_Toc494186932" w:history="1">
+      <w:hyperlink w:anchor="_Toc524941625" w:history="1">
         <w:r>
           <w:rPr>
             <w:rStyle w:val="Hyperlink"/>
@@ -304,7 +299,7 @@
             <w:noProof/>
             <w:webHidden/>
           </w:rPr>
-          <w:instrText xml:space="preserve"> PAGEREF _Toc494186932 \h </w:instrText>
+          <w:instrText xml:space="preserve"> PAGEREF _Toc524941625 \h </w:instrText>
         </w:r>
         <w:r>
           <w:rPr>
@@ -342,7 +337,7 @@
           <w:rFonts w:asciiTheme="minorHAnsi" w:eastAsiaTheme="minorEastAsia" w:hAnsiTheme="minorHAnsi"/>
         </w:rPr>
       </w:pPr>
-      <w:hyperlink w:anchor="_Toc494186933" w:history="1">
+      <w:hyperlink w:anchor="_Toc524941626" w:history="1">
         <w:r>
           <w:rPr>
             <w:rStyle w:val="Hyperlink"/>
@@ -377,7 +372,7 @@
           <w:rPr>
             <w:webHidden/>
           </w:rPr>
-          <w:instrText xml:space="preserve"> PAGEREF _Toc494186933 \h </w:instrText>
+          <w:instrText xml:space="preserve"> PAGEREF _Toc524941626 \h </w:instrText>
         </w:r>
         <w:r>
           <w:rPr>
@@ -411,7 +406,7 @@
           <w:rFonts w:asciiTheme="minorHAnsi" w:eastAsiaTheme="minorEastAsia" w:hAnsiTheme="minorHAnsi"/>
         </w:rPr>
       </w:pPr>
-      <w:hyperlink w:anchor="_Toc494186934" w:history="1">
+      <w:hyperlink w:anchor="_Toc524941627" w:history="1">
         <w:r>
           <w:rPr>
             <w:rStyle w:val="Hyperlink"/>
@@ -446,7 +441,7 @@
           <w:rPr>
             <w:webHidden/>
           </w:rPr>
-          <w:instrText xml:space="preserve"> PAGEREF _Toc494186934 \h </w:instrText>
+          <w:instrText xml:space="preserve"> PAGEREF _Toc524941627 \h </w:instrText>
         </w:r>
         <w:r>
           <w:rPr>
@@ -475,6 +470,213 @@
     </w:p>
     <w:p>
       <w:pPr>
+        <w:pStyle w:val="TOC2"/>
+        <w:rPr>
+          <w:rFonts w:asciiTheme="minorHAnsi" w:eastAsiaTheme="minorEastAsia" w:hAnsiTheme="minorHAnsi"/>
+        </w:rPr>
+      </w:pPr>
+      <w:hyperlink w:anchor="_Toc524941628" w:history="1">
+        <w:r>
+          <w:rPr>
+            <w:rStyle w:val="Hyperlink"/>
+          </w:rPr>
+          <w:t>2.2</w:t>
+        </w:r>
+        <w:r>
+          <w:rPr>
+            <w:rFonts w:asciiTheme="minorHAnsi" w:eastAsiaTheme="minorEastAsia" w:hAnsiTheme="minorHAnsi"/>
+          </w:rPr>
+          <w:tab/>
+        </w:r>
+        <w:r>
+          <w:rPr>
+            <w:rStyle w:val="Hyperlink"/>
+          </w:rPr>
+          <w:t>Controller Unity Pattern</w:t>
+        </w:r>
+        <w:r>
+          <w:rPr>
+            <w:webHidden/>
+          </w:rPr>
+          <w:tab/>
+        </w:r>
+        <w:r>
+          <w:rPr>
+            <w:webHidden/>
+          </w:rPr>
+          <w:fldChar w:fldCharType="begin"/>
+        </w:r>
+        <w:r>
+          <w:rPr>
+            <w:webHidden/>
+          </w:rPr>
+          <w:instrText xml:space="preserve"> PAGEREF _Toc524941628 \h </w:instrText>
+        </w:r>
+        <w:r>
+          <w:rPr>
+            <w:webHidden/>
+          </w:rPr>
+        </w:r>
+        <w:r>
+          <w:rPr>
+            <w:webHidden/>
+          </w:rPr>
+          <w:fldChar w:fldCharType="separate"/>
+        </w:r>
+        <w:r>
+          <w:rPr>
+            <w:webHidden/>
+          </w:rPr>
+          <w:t>6</w:t>
+        </w:r>
+        <w:r>
+          <w:rPr>
+            <w:webHidden/>
+          </w:rPr>
+          <w:fldChar w:fldCharType="end"/>
+        </w:r>
+      </w:hyperlink>
+    </w:p>
+    <w:p>
+      <w:pPr>
+        <w:pStyle w:val="TOC3"/>
+        <w:rPr>
+          <w:rFonts w:asciiTheme="minorHAnsi" w:eastAsiaTheme="minorEastAsia" w:hAnsiTheme="minorHAnsi"/>
+        </w:rPr>
+      </w:pPr>
+      <w:hyperlink w:anchor="_Toc524941629" w:history="1">
+        <w:r>
+          <w:rPr>
+            <w:rStyle w:val="Hyperlink"/>
+          </w:rPr>
+          <w:t>2.2.1</w:t>
+        </w:r>
+        <w:r>
+          <w:rPr>
+            <w:rFonts w:asciiTheme="minorHAnsi" w:eastAsiaTheme="minorEastAsia" w:hAnsiTheme="minorHAnsi"/>
+          </w:rPr>
+          <w:tab/>
+        </w:r>
+        <w:r>
+          <w:rPr>
+            <w:rStyle w:val="Hyperlink"/>
+          </w:rPr>
+          <w:t>An Incorrect Registration</w:t>
+        </w:r>
+        <w:r>
+          <w:rPr>
+            <w:webHidden/>
+          </w:rPr>
+          <w:tab/>
+        </w:r>
+        <w:r>
+          <w:rPr>
+            <w:webHidden/>
+          </w:rPr>
+          <w:fldChar w:fldCharType="begin"/>
+        </w:r>
+        <w:r>
+          <w:rPr>
+            <w:webHidden/>
+          </w:rPr>
+          <w:instrText xml:space="preserve"> PAGEREF _Toc524941629 \h </w:instrText>
+        </w:r>
+        <w:r>
+          <w:rPr>
+            <w:webHidden/>
+          </w:rPr>
+        </w:r>
+        <w:r>
+          <w:rPr>
+            <w:webHidden/>
+          </w:rPr>
+          <w:fldChar w:fldCharType="separate"/>
+        </w:r>
+        <w:r>
+          <w:rPr>
+            <w:webHidden/>
+          </w:rPr>
+          <w:t>6</w:t>
+        </w:r>
+        <w:r>
+          <w:rPr>
+            <w:webHidden/>
+          </w:rPr>
+          <w:fldChar w:fldCharType="end"/>
+        </w:r>
+      </w:hyperlink>
+    </w:p>
+    <w:p>
+      <w:pPr>
+        <w:pStyle w:val="TOC3"/>
+        <w:rPr>
+          <w:rFonts w:asciiTheme="minorHAnsi" w:eastAsiaTheme="minorEastAsia" w:hAnsiTheme="minorHAnsi"/>
+        </w:rPr>
+      </w:pPr>
+      <w:hyperlink w:anchor="_Toc524941630" w:history="1">
+        <w:r>
+          <w:rPr>
+            <w:rStyle w:val="Hyperlink"/>
+          </w:rPr>
+          <w:t>2.2.2</w:t>
+        </w:r>
+        <w:r>
+          <w:rPr>
+            <w:rFonts w:asciiTheme="minorHAnsi" w:eastAsiaTheme="minorEastAsia" w:hAnsiTheme="minorHAnsi"/>
+          </w:rPr>
+          <w:tab/>
+        </w:r>
+        <w:r>
+          <w:rPr>
+            <w:rStyle w:val="Hyperlink"/>
+          </w:rPr>
+          <w:t>A Correct Registration</w:t>
+        </w:r>
+        <w:r>
+          <w:rPr>
+            <w:webHidden/>
+          </w:rPr>
+          <w:tab/>
+        </w:r>
+        <w:r>
+          <w:rPr>
+            <w:webHidden/>
+          </w:rPr>
+          <w:fldChar w:fldCharType="begin"/>
+        </w:r>
+        <w:r>
+          <w:rPr>
+            <w:webHidden/>
+          </w:rPr>
+          <w:instrText xml:space="preserve"> PAGEREF _Toc524941630 \h </w:instrText>
+        </w:r>
+        <w:r>
+          <w:rPr>
+            <w:webHidden/>
+          </w:rPr>
+        </w:r>
+        <w:r>
+          <w:rPr>
+            <w:webHidden/>
+          </w:rPr>
+          <w:fldChar w:fldCharType="separate"/>
+        </w:r>
+        <w:r>
+          <w:rPr>
+            <w:webHidden/>
+          </w:rPr>
+          <w:t>6</w:t>
+        </w:r>
+        <w:r>
+          <w:rPr>
+            <w:webHidden/>
+          </w:rPr>
+          <w:fldChar w:fldCharType="end"/>
+        </w:r>
+      </w:hyperlink>
+    </w:p>
+    <w:p>
+      <w:pPr>
         <w:pStyle w:val="TOC1"/>
         <w:rPr>
           <w:rFonts w:asciiTheme="minorHAnsi" w:eastAsiaTheme="minorEastAsia" w:hAnsiTheme="minorHAnsi"/>
@@ -483,7 +685,7 @@
           <w:sz w:val="22"/>
         </w:rPr>
       </w:pPr>
-      <w:hyperlink w:anchor="_Toc494186935" w:history="1">
+      <w:hyperlink w:anchor="_Toc524941631" w:history="1">
         <w:r>
           <w:rPr>
             <w:rStyle w:val="Hyperlink"/>
@@ -526,7 +728,7 @@
             <w:noProof/>
             <w:webHidden/>
           </w:rPr>
-          <w:instrText xml:space="preserve"> PAGEREF _Toc494186935 \h </w:instrText>
+          <w:instrText xml:space="preserve"> PAGEREF _Toc524941631 \h </w:instrText>
         </w:r>
         <w:r>
           <w:rPr>
@@ -567,7 +769,7 @@
           <w:sz w:val="22"/>
         </w:rPr>
       </w:pPr>
-      <w:hyperlink w:anchor="_Toc494186936" w:history="1">
+      <w:hyperlink w:anchor="_Toc524941632" w:history="1">
         <w:r>
           <w:rPr>
             <w:rStyle w:val="Hyperlink"/>
@@ -610,7 +812,7 @@
             <w:noProof/>
             <w:webHidden/>
           </w:rPr>
-          <w:instrText xml:space="preserve"> PAGEREF _Toc494186936 \h </w:instrText>
+          <w:instrText xml:space="preserve"> PAGEREF _Toc524941632 \h </w:instrText>
         </w:r>
         <w:r>
           <w:rPr>
@@ -668,7 +870,7 @@
         <w:framePr w:wrap="around"/>
       </w:pPr>
       <w:bookmarkStart w:id="1" w:name="_Toc440376140"/>
-      <w:bookmarkStart w:id="2" w:name="_Toc494186931"/>
+      <w:bookmarkStart w:id="2" w:name="_Toc524941624"/>
       <w:r>
         <w:lastRenderedPageBreak/>
         <w:t>Overview</w:t>
@@ -1005,7 +1207,7 @@
         <w:pStyle w:val="SAGEHeading1"/>
         <w:framePr w:wrap="around"/>
       </w:pPr>
-      <w:bookmarkStart w:id="3" w:name="_Toc494186932"/>
+      <w:bookmarkStart w:id="3" w:name="_Toc524941625"/>
       <w:r>
         <w:lastRenderedPageBreak/>
         <w:t>C#</w:t>
@@ -1019,7 +1221,7 @@
       <w:pPr>
         <w:pStyle w:val="SAGEHeading2"/>
       </w:pPr>
-      <w:bookmarkStart w:id="4" w:name="_Toc494186933"/>
+      <w:bookmarkStart w:id="4" w:name="_Toc524941626"/>
       <w:r>
         <w:t>Date Utility Pattern</w:t>
       </w:r>
@@ -1048,21 +1250,7 @@
         <w:rPr>
           <w:color w:val="00B0F0"/>
         </w:rPr>
-        <w:t>Sage.CA.SBS.ERP.Sage</w:t>
-      </w:r>
-      <w:proofErr w:type="gramStart"/>
-      <w:r>
-        <w:rPr>
-          <w:color w:val="00B0F0"/>
-        </w:rPr>
-        <w:t>300.Common.Utilities</w:t>
-      </w:r>
-      <w:proofErr w:type="gramEnd"/>
-      <w:r>
-        <w:rPr>
-          <w:color w:val="00B0F0"/>
-        </w:rPr>
-        <w:t xml:space="preserve"> </w:t>
+        <w:t xml:space="preserve">Sage.CA.SBS.ERP.Sage300.Common.Utilities </w:t>
       </w:r>
       <w:r>
         <w:t>project.</w:t>
@@ -1134,7 +1322,7 @@
           <w:lang w:val="en-GB"/>
         </w:rPr>
         <w:drawing>
-          <wp:inline distT="0" distB="0" distL="0" distR="0" wp14:anchorId="584149B3" wp14:editId="1B2958F1">
+          <wp:inline distT="0" distB="0" distL="0" distR="0" wp14:anchorId="685E3B96" wp14:editId="0220D8B1">
             <wp:extent cx="5853430" cy="3460115"/>
             <wp:effectExtent l="0" t="0" r="0" b="6985"/>
             <wp:docPr id="3" name="Picture 2"/>
@@ -1176,7 +1364,7 @@
       <w:pPr>
         <w:pStyle w:val="SAGEHeading3"/>
       </w:pPr>
-      <w:bookmarkStart w:id="5" w:name="_Toc494186934"/>
+      <w:bookmarkStart w:id="5" w:name="_Toc524941627"/>
       <w:r>
         <w:t>Examples</w:t>
       </w:r>
@@ -1193,7 +1381,7 @@
         </w:rPr>
         <w:lastRenderedPageBreak/>
         <w:drawing>
-          <wp:inline distT="0" distB="0" distL="0" distR="0" wp14:anchorId="2EEA8441" wp14:editId="1FBA36C5">
+          <wp:inline distT="0" distB="0" distL="0" distR="0" wp14:anchorId="4125A0B1" wp14:editId="5B928E74">
             <wp:extent cx="5853430" cy="395654"/>
             <wp:effectExtent l="0" t="0" r="0" b="4445"/>
             <wp:docPr id="7" name="Picture 6"/>
@@ -1241,7 +1429,7 @@
           <w:lang w:val="en-GB"/>
         </w:rPr>
         <w:drawing>
-          <wp:inline distT="0" distB="0" distL="0" distR="0" wp14:anchorId="0CFC2D29" wp14:editId="53E5A589">
+          <wp:inline distT="0" distB="0" distL="0" distR="0" wp14:anchorId="206FD50E" wp14:editId="7D4D368D">
             <wp:extent cx="5853430" cy="553915"/>
             <wp:effectExtent l="0" t="0" r="0" b="0"/>
             <wp:docPr id="5" name="Picture 6"/>
@@ -1289,7 +1477,7 @@
           <w:lang w:val="en-GB"/>
         </w:rPr>
         <w:drawing>
-          <wp:inline distT="0" distB="0" distL="0" distR="0" wp14:anchorId="50D92D5C" wp14:editId="442687A1">
+          <wp:inline distT="0" distB="0" distL="0" distR="0" wp14:anchorId="1632AF78" wp14:editId="318245F8">
             <wp:extent cx="5853430" cy="492369"/>
             <wp:effectExtent l="0" t="0" r="0" b="3175"/>
             <wp:docPr id="8" name="Picture 7"/>
@@ -1337,7 +1525,7 @@
           <w:lang w:val="en-GB"/>
         </w:rPr>
         <w:drawing>
-          <wp:inline distT="0" distB="0" distL="0" distR="0" wp14:anchorId="1E27059A" wp14:editId="014FC6FE">
+          <wp:inline distT="0" distB="0" distL="0" distR="0" wp14:anchorId="6DC2F77C" wp14:editId="6B9D3952">
             <wp:extent cx="5848006" cy="729761"/>
             <wp:effectExtent l="0" t="0" r="635" b="0"/>
             <wp:docPr id="4" name="Picture 3"/>
@@ -1377,15 +1565,517 @@
     </w:p>
     <w:p>
       <w:pPr>
+        <w:pStyle w:val="SAGEHeading2"/>
+      </w:pPr>
+      <w:bookmarkStart w:id="6" w:name="_Toc524941628"/>
+      <w:r>
+        <w:t>Controller Unity</w:t>
+      </w:r>
+      <w:r>
+        <w:t xml:space="preserve"> Pattern</w:t>
+      </w:r>
+      <w:bookmarkEnd w:id="6"/>
+    </w:p>
+    <w:p>
+      <w:pPr>
+        <w:pStyle w:val="SAGEBodyText"/>
+      </w:pPr>
+      <w:r>
+        <w:t>Services, Business Repositories and Controllers are registered in Unity for Dependency Injection (DI) purposes. But, identical named controllers in different modules can lead to collisions (i.e. AR Payment Codes and AP Payment Codes)</w:t>
+      </w:r>
+      <w:r>
+        <w:t xml:space="preserve"> if not registered correctly</w:t>
+      </w:r>
+      <w:r>
+        <w:t>.</w:t>
+      </w:r>
+    </w:p>
+    <w:p>
+      <w:pPr>
+        <w:rPr>
+          <w:rFonts w:ascii="Calibri" w:hAnsi="Calibri"/>
+        </w:rPr>
+      </w:pPr>
+      <w:r>
+        <w:t xml:space="preserve">These collisions are </w:t>
+      </w:r>
+      <w:r>
+        <w:t xml:space="preserve">prevented by prefixing the controller name added to the Unity container with the module id. </w:t>
+      </w:r>
+      <w:r>
+        <w:t xml:space="preserve">The </w:t>
+      </w:r>
+      <w:r>
+        <w:t>Controller Factory</w:t>
+      </w:r>
+      <w:r>
+        <w:t xml:space="preserve"> </w:t>
+      </w:r>
+      <w:r>
+        <w:t>first check</w:t>
+      </w:r>
+      <w:r>
+        <w:t>s</w:t>
+      </w:r>
+      <w:r>
+        <w:t xml:space="preserve"> Unity with the </w:t>
+      </w:r>
+      <w:r>
+        <w:rPr>
+          <w:b/>
+          <w:i/>
+        </w:rPr>
+        <w:t>module + controller name</w:t>
+      </w:r>
+      <w:r>
+        <w:t xml:space="preserve"> and if </w:t>
+      </w:r>
+      <w:r>
+        <w:t>it is not found it</w:t>
+      </w:r>
+      <w:r>
+        <w:t xml:space="preserve"> check</w:t>
+      </w:r>
+      <w:r>
+        <w:t>s</w:t>
+      </w:r>
+      <w:r>
+        <w:t xml:space="preserve"> with just the </w:t>
+      </w:r>
+      <w:r>
+        <w:rPr>
+          <w:b/>
+          <w:i/>
+        </w:rPr>
+        <w:t>controller name</w:t>
+      </w:r>
+      <w:r>
+        <w:t>.</w:t>
+      </w:r>
+    </w:p>
+    <w:p>
+      <w:pPr>
+        <w:pStyle w:val="SAGEBodyText"/>
+        <w:rPr>
+          <w:lang w:val="en-GB"/>
+        </w:rPr>
+      </w:pPr>
+    </w:p>
+    <w:p>
+      <w:pPr>
+        <w:pStyle w:val="SAGEHeading3"/>
+      </w:pPr>
+      <w:bookmarkStart w:id="7" w:name="_Toc524941629"/>
+      <w:r>
+        <w:t>An Incorrect Registration</w:t>
+      </w:r>
+      <w:bookmarkEnd w:id="7"/>
+    </w:p>
+    <w:p>
+      <w:pPr>
+        <w:pStyle w:val="SAGEBodyText"/>
+      </w:pPr>
+      <w:r>
+        <w:t xml:space="preserve">The following registration will have a collision if there is another </w:t>
+      </w:r>
+      <w:proofErr w:type="spellStart"/>
+      <w:r>
+        <w:rPr>
+          <w:b/>
+          <w:i/>
+        </w:rPr>
+        <w:t>TaxCodeMapping</w:t>
+      </w:r>
+      <w:proofErr w:type="spellEnd"/>
+      <w:r>
+        <w:t xml:space="preserve"> controller.</w:t>
+      </w:r>
+    </w:p>
+    <w:p>
+      <w:pPr>
+        <w:ind w:firstLine="720"/>
+        <w:rPr>
+          <w:rFonts w:ascii="Calibri" w:hAnsi="Calibri"/>
+        </w:rPr>
+      </w:pPr>
+      <w:proofErr w:type="spellStart"/>
+      <w:r>
+        <w:rPr>
+          <w:rFonts w:ascii="Consolas" w:hAnsi="Consolas"/>
+          <w:color w:val="000000"/>
+          <w:sz w:val="19"/>
+          <w:szCs w:val="19"/>
+        </w:rPr>
+        <w:t>UnityUtil.RegisterType</w:t>
+      </w:r>
+      <w:proofErr w:type="spellEnd"/>
+      <w:r>
+        <w:rPr>
+          <w:rFonts w:ascii="Consolas" w:hAnsi="Consolas"/>
+          <w:color w:val="000000"/>
+          <w:sz w:val="19"/>
+          <w:szCs w:val="19"/>
+        </w:rPr>
+        <w:t>&lt;</w:t>
+      </w:r>
+      <w:proofErr w:type="spellStart"/>
+      <w:r>
+        <w:rPr>
+          <w:rFonts w:ascii="Consolas" w:hAnsi="Consolas"/>
+          <w:color w:val="000000"/>
+          <w:sz w:val="19"/>
+          <w:szCs w:val="19"/>
+        </w:rPr>
+        <w:t>IController</w:t>
+      </w:r>
+      <w:proofErr w:type="spellEnd"/>
+      <w:r>
+        <w:rPr>
+          <w:rFonts w:ascii="Consolas" w:hAnsi="Consolas"/>
+          <w:color w:val="000000"/>
+          <w:sz w:val="19"/>
+          <w:szCs w:val="19"/>
+        </w:rPr>
+        <w:t xml:space="preserve">, </w:t>
+      </w:r>
+      <w:proofErr w:type="spellStart"/>
+      <w:r>
+        <w:rPr>
+          <w:rFonts w:ascii="Consolas" w:hAnsi="Consolas"/>
+          <w:color w:val="000000"/>
+          <w:sz w:val="19"/>
+          <w:szCs w:val="19"/>
+        </w:rPr>
+        <w:t>TaxCodeMappingController</w:t>
+      </w:r>
+      <w:proofErr w:type="spellEnd"/>
+      <w:r>
+        <w:rPr>
+          <w:rFonts w:ascii="Consolas" w:hAnsi="Consolas"/>
+          <w:color w:val="000000"/>
+          <w:sz w:val="19"/>
+          <w:szCs w:val="19"/>
+        </w:rPr>
+        <w:t>&lt;</w:t>
+      </w:r>
+      <w:proofErr w:type="spellStart"/>
+      <w:r>
+        <w:rPr>
+          <w:rFonts w:ascii="Consolas" w:hAnsi="Consolas"/>
+          <w:color w:val="000000"/>
+          <w:sz w:val="19"/>
+          <w:szCs w:val="19"/>
+        </w:rPr>
+        <w:t>TsRCode</w:t>
+      </w:r>
+      <w:proofErr w:type="spellEnd"/>
+      <w:r>
+        <w:rPr>
+          <w:rFonts w:ascii="Consolas" w:hAnsi="Consolas"/>
+          <w:color w:val="000000"/>
+          <w:sz w:val="19"/>
+          <w:szCs w:val="19"/>
+        </w:rPr>
+        <w:t>&gt;</w:t>
+      </w:r>
+      <w:proofErr w:type="gramStart"/>
+      <w:r>
+        <w:rPr>
+          <w:rFonts w:ascii="Consolas" w:hAnsi="Consolas"/>
+          <w:color w:val="000000"/>
+          <w:sz w:val="19"/>
+          <w:szCs w:val="19"/>
+        </w:rPr>
+        <w:t>&gt;(</w:t>
+      </w:r>
+      <w:proofErr w:type="gramEnd"/>
+      <w:r>
+        <w:rPr>
+          <w:rFonts w:ascii="Consolas" w:hAnsi="Consolas"/>
+          <w:color w:val="000000"/>
+          <w:sz w:val="19"/>
+          <w:szCs w:val="19"/>
+        </w:rPr>
+        <w:t xml:space="preserve">container, </w:t>
+      </w:r>
+      <w:r>
+        <w:rPr>
+          <w:rFonts w:ascii="Consolas" w:hAnsi="Consolas"/>
+          <w:color w:val="A31515"/>
+          <w:sz w:val="19"/>
+          <w:szCs w:val="19"/>
+        </w:rPr>
+        <w:t>"</w:t>
+      </w:r>
+      <w:proofErr w:type="spellStart"/>
+      <w:r>
+        <w:rPr>
+          <w:rFonts w:ascii="Consolas" w:hAnsi="Consolas"/>
+          <w:color w:val="A31515"/>
+          <w:sz w:val="19"/>
+          <w:szCs w:val="19"/>
+          <w:highlight w:val="yellow"/>
+        </w:rPr>
+        <w:t>TaxCodeMapping</w:t>
+      </w:r>
+      <w:proofErr w:type="spellEnd"/>
+      <w:r>
+        <w:rPr>
+          <w:rFonts w:ascii="Consolas" w:hAnsi="Consolas"/>
+          <w:color w:val="A31515"/>
+          <w:sz w:val="19"/>
+          <w:szCs w:val="19"/>
+        </w:rPr>
+        <w:t>"</w:t>
+      </w:r>
+      <w:r>
+        <w:rPr>
+          <w:rFonts w:ascii="Consolas" w:hAnsi="Consolas"/>
+          <w:color w:val="000000"/>
+          <w:sz w:val="19"/>
+          <w:szCs w:val="19"/>
+        </w:rPr>
+        <w:t>);</w:t>
+      </w:r>
+    </w:p>
+    <w:p>
+      <w:pPr>
+        <w:pStyle w:val="SAGEBodyText"/>
+        <w:rPr>
+          <w:lang w:val="en-GB"/>
+        </w:rPr>
+      </w:pPr>
+    </w:p>
+    <w:p>
+      <w:pPr>
+        <w:pStyle w:val="SAGEHeading3"/>
+      </w:pPr>
+      <w:bookmarkStart w:id="8" w:name="_Toc524941630"/>
+      <w:r>
+        <w:t>A</w:t>
+      </w:r>
+      <w:r>
+        <w:t xml:space="preserve"> C</w:t>
+      </w:r>
+      <w:r>
+        <w:t>orrect Registration</w:t>
+      </w:r>
+      <w:bookmarkEnd w:id="8"/>
+    </w:p>
+    <w:p>
+      <w:pPr>
+        <w:pStyle w:val="SAGEBodyText"/>
+      </w:pPr>
+      <w:r>
+        <w:t xml:space="preserve">The following registration will </w:t>
+      </w:r>
+      <w:r>
+        <w:t xml:space="preserve">not </w:t>
+      </w:r>
+      <w:r>
+        <w:t xml:space="preserve">have a collision if there is another </w:t>
+      </w:r>
+      <w:proofErr w:type="spellStart"/>
+      <w:r>
+        <w:rPr>
+          <w:b/>
+          <w:i/>
+        </w:rPr>
+        <w:t>AccountSet</w:t>
+      </w:r>
+      <w:proofErr w:type="spellEnd"/>
+      <w:r>
+        <w:t xml:space="preserve"> controller.</w:t>
+      </w:r>
+      <w:r>
+        <w:t xml:space="preserve"> And, the Code Generation Wizard will automatically add the module prefix to the name being registered and therefore this is only an issue when the controller name is registered manually.</w:t>
+      </w:r>
+    </w:p>
+    <w:p>
+      <w:pPr>
+        <w:autoSpaceDE w:val="0"/>
+        <w:autoSpaceDN w:val="0"/>
+        <w:ind w:firstLine="720"/>
+        <w:rPr>
+          <w:rFonts w:ascii="Consolas" w:hAnsi="Consolas"/>
+          <w:color w:val="000000"/>
+          <w:sz w:val="19"/>
+          <w:szCs w:val="19"/>
+        </w:rPr>
+      </w:pPr>
+      <w:proofErr w:type="spellStart"/>
+      <w:r>
+        <w:rPr>
+          <w:rFonts w:ascii="Consolas" w:hAnsi="Consolas"/>
+          <w:color w:val="000000"/>
+          <w:sz w:val="19"/>
+          <w:szCs w:val="19"/>
+        </w:rPr>
+        <w:t>UnityUtil.RegisterType</w:t>
+      </w:r>
+      <w:proofErr w:type="spellEnd"/>
+      <w:r>
+        <w:rPr>
+          <w:rFonts w:ascii="Consolas" w:hAnsi="Consolas"/>
+          <w:color w:val="000000"/>
+          <w:sz w:val="19"/>
+          <w:szCs w:val="19"/>
+        </w:rPr>
+        <w:t>&lt;</w:t>
+      </w:r>
+      <w:proofErr w:type="spellStart"/>
+      <w:r>
+        <w:rPr>
+          <w:rFonts w:ascii="Consolas" w:hAnsi="Consolas"/>
+          <w:color w:val="000000"/>
+          <w:sz w:val="19"/>
+          <w:szCs w:val="19"/>
+        </w:rPr>
+        <w:t>IController</w:t>
+      </w:r>
+      <w:proofErr w:type="spellEnd"/>
+      <w:r>
+        <w:rPr>
+          <w:rFonts w:ascii="Consolas" w:hAnsi="Consolas"/>
+          <w:color w:val="000000"/>
+          <w:sz w:val="19"/>
+          <w:szCs w:val="19"/>
+        </w:rPr>
+        <w:t xml:space="preserve">, </w:t>
+      </w:r>
+      <w:proofErr w:type="spellStart"/>
+      <w:r>
+        <w:rPr>
+          <w:rFonts w:ascii="Consolas" w:hAnsi="Consolas"/>
+          <w:color w:val="000000"/>
+          <w:sz w:val="19"/>
+          <w:szCs w:val="19"/>
+        </w:rPr>
+        <w:t>AccountSetController</w:t>
+      </w:r>
+      <w:proofErr w:type="spellEnd"/>
+      <w:r>
+        <w:rPr>
+          <w:rFonts w:ascii="Consolas" w:hAnsi="Consolas"/>
+          <w:color w:val="000000"/>
+          <w:sz w:val="19"/>
+          <w:szCs w:val="19"/>
+        </w:rPr>
+        <w:t>&lt;</w:t>
+      </w:r>
+      <w:proofErr w:type="spellStart"/>
+      <w:r>
+        <w:rPr>
+          <w:rFonts w:ascii="Consolas" w:hAnsi="Consolas"/>
+          <w:color w:val="000000"/>
+          <w:sz w:val="19"/>
+          <w:szCs w:val="19"/>
+        </w:rPr>
+        <w:t>AccountSet</w:t>
+      </w:r>
+      <w:proofErr w:type="spellEnd"/>
+      <w:r>
+        <w:rPr>
+          <w:rFonts w:ascii="Consolas" w:hAnsi="Consolas"/>
+          <w:color w:val="000000"/>
+          <w:sz w:val="19"/>
+          <w:szCs w:val="19"/>
+        </w:rPr>
+        <w:t>&gt;</w:t>
+      </w:r>
+      <w:proofErr w:type="gramStart"/>
+      <w:r>
+        <w:rPr>
+          <w:rFonts w:ascii="Consolas" w:hAnsi="Consolas"/>
+          <w:color w:val="000000"/>
+          <w:sz w:val="19"/>
+          <w:szCs w:val="19"/>
+        </w:rPr>
+        <w:t>&gt;(</w:t>
+      </w:r>
+      <w:proofErr w:type="gramEnd"/>
+      <w:r>
+        <w:rPr>
+          <w:rFonts w:ascii="Consolas" w:hAnsi="Consolas"/>
+          <w:color w:val="000000"/>
+          <w:sz w:val="19"/>
+          <w:szCs w:val="19"/>
+        </w:rPr>
+        <w:t xml:space="preserve">container, </w:t>
+      </w:r>
+      <w:r>
+        <w:rPr>
+          <w:rFonts w:ascii="Consolas" w:hAnsi="Consolas"/>
+          <w:color w:val="A31515"/>
+          <w:sz w:val="19"/>
+          <w:szCs w:val="19"/>
+          <w:highlight w:val="yellow"/>
+        </w:rPr>
+        <w:t>"</w:t>
+      </w:r>
+      <w:proofErr w:type="spellStart"/>
+      <w:r>
+        <w:rPr>
+          <w:rFonts w:ascii="Consolas" w:hAnsi="Consolas"/>
+          <w:color w:val="A31515"/>
+          <w:sz w:val="19"/>
+          <w:szCs w:val="19"/>
+          <w:highlight w:val="yellow"/>
+        </w:rPr>
+        <w:t>APAccountSet</w:t>
+      </w:r>
+      <w:proofErr w:type="spellEnd"/>
+      <w:r>
+        <w:rPr>
+          <w:rFonts w:ascii="Consolas" w:hAnsi="Consolas"/>
+          <w:color w:val="A31515"/>
+          <w:sz w:val="19"/>
+          <w:szCs w:val="19"/>
+        </w:rPr>
+        <w:t>"</w:t>
+      </w:r>
+      <w:r>
+        <w:rPr>
+          <w:rFonts w:ascii="Consolas" w:hAnsi="Consolas"/>
+          <w:color w:val="000000"/>
+          <w:sz w:val="19"/>
+          <w:szCs w:val="19"/>
+        </w:rPr>
+        <w:t>);</w:t>
+      </w:r>
+    </w:p>
+    <w:p>
+      <w:pPr>
+        <w:autoSpaceDE w:val="0"/>
+        <w:autoSpaceDN w:val="0"/>
+        <w:ind w:firstLine="720"/>
+        <w:rPr>
+          <w:rFonts w:ascii="Consolas" w:hAnsi="Consolas"/>
+          <w:color w:val="000000"/>
+          <w:sz w:val="19"/>
+          <w:szCs w:val="19"/>
+        </w:rPr>
+      </w:pPr>
+    </w:p>
+    <w:p>
+      <w:pPr>
+        <w:pStyle w:val="SAGEBodyText"/>
+        <w:rPr>
+          <w:lang w:val="en-GB"/>
+        </w:rPr>
+      </w:pPr>
+    </w:p>
+    <w:p>
+      <w:pPr>
         <w:pStyle w:val="SAGEHeading1"/>
         <w:framePr w:w="0" w:hRule="auto" w:wrap="auto" w:vAnchor="margin" w:hAnchor="text" w:yAlign="inline"/>
       </w:pPr>
-      <w:bookmarkStart w:id="6" w:name="_Toc494186935"/>
+      <w:bookmarkStart w:id="9" w:name="_Toc524941631"/>
       <w:r>
         <w:lastRenderedPageBreak/>
         <w:t>JavaScript Patterns</w:t>
       </w:r>
-      <w:bookmarkEnd w:id="6"/>
+      <w:bookmarkEnd w:id="9"/>
     </w:p>
     <w:p>
       <w:pPr>
@@ -1397,12 +2087,12 @@
         <w:pStyle w:val="SAGEHeading1"/>
         <w:framePr w:w="0" w:hRule="auto" w:wrap="auto" w:vAnchor="margin" w:hAnchor="text" w:yAlign="inline"/>
       </w:pPr>
-      <w:bookmarkStart w:id="7" w:name="_Toc494186936"/>
+      <w:bookmarkStart w:id="10" w:name="_Toc524941632"/>
       <w:r>
         <w:lastRenderedPageBreak/>
         <w:t>Razor View (cshtml) Patterns</w:t>
       </w:r>
-      <w:bookmarkEnd w:id="7"/>
+      <w:bookmarkEnd w:id="10"/>
     </w:p>
     <w:p>
       <w:pPr>
@@ -1508,7 +2198,7 @@
         <w:noProof/>
       </w:rPr>
       <w:drawing>
-        <wp:anchor distT="0" distB="0" distL="114300" distR="114300" simplePos="0" relativeHeight="251653632" behindDoc="1" locked="1" layoutInCell="1" allowOverlap="1" wp14:anchorId="65BE19D3" wp14:editId="48F1A2EC">
+        <wp:anchor distT="0" distB="0" distL="114300" distR="114300" simplePos="0" relativeHeight="251653632" behindDoc="1" locked="1" layoutInCell="1" allowOverlap="1" wp14:anchorId="19BF8896" wp14:editId="63E7AE9E">
           <wp:simplePos x="0" y="0"/>
           <wp:positionH relativeFrom="page">
             <wp:posOffset>6308725</wp:posOffset>
@@ -1604,27 +2294,14 @@
           <w:pPr>
             <w:pStyle w:val="SAGEFooter"/>
           </w:pPr>
-          <w:r>
-            <w:fldChar w:fldCharType="begin"/>
-          </w:r>
-          <w:r>
-            <w:instrText xml:space="preserve"> STYLEREF  SAGE_Title  \* MERGEFORMAT </w:instrText>
-          </w:r>
-          <w:r>
-            <w:fldChar w:fldCharType="separate"/>
-          </w:r>
-          <w:r>
-            <w:rPr>
-              <w:noProof/>
-            </w:rPr>
-            <w:t>Sage 300 Web Screens SDK</w:t>
-          </w:r>
-          <w:r>
-            <w:rPr>
-              <w:noProof/>
-            </w:rPr>
-            <w:fldChar w:fldCharType="end"/>
-          </w:r>
+          <w:fldSimple w:instr=" STYLEREF  SAGE_Title  \* MERGEFORMAT ">
+            <w:r>
+              <w:rPr>
+                <w:noProof/>
+              </w:rPr>
+              <w:t>Sage 300 Web Screens SDK</w:t>
+            </w:r>
+          </w:fldSimple>
           <w:r>
             <w:rPr>
               <w:noProof/>
@@ -1764,27 +2441,14 @@
           <w:pPr>
             <w:pStyle w:val="SAGEFooter"/>
           </w:pPr>
-          <w:r>
-            <w:fldChar w:fldCharType="begin"/>
-          </w:r>
-          <w:r>
-            <w:instrText xml:space="preserve"> STYLEREF  SAGE_Title  \* MERGEFORMAT </w:instrText>
-          </w:r>
-          <w:r>
-            <w:fldChar w:fldCharType="separate"/>
-          </w:r>
-          <w:r>
-            <w:rPr>
-              <w:noProof/>
-            </w:rPr>
-            <w:t>Sage 300 Web Screens SDK</w:t>
-          </w:r>
-          <w:r>
-            <w:rPr>
-              <w:noProof/>
-            </w:rPr>
-            <w:fldChar w:fldCharType="end"/>
-          </w:r>
+          <w:fldSimple w:instr=" STYLEREF  SAGE_Title  \* MERGEFORMAT ">
+            <w:r>
+              <w:rPr>
+                <w:noProof/>
+              </w:rPr>
+              <w:t>Sage 300 Web Screens SDK</w:t>
+            </w:r>
+          </w:fldSimple>
           <w:r>
             <w:rPr>
               <w:noProof/>
@@ -1924,7 +2588,7 @@
         <w:lang w:val="en-US"/>
       </w:rPr>
       <w:drawing>
-        <wp:anchor distT="0" distB="0" distL="114300" distR="114300" simplePos="0" relativeHeight="251659264" behindDoc="1" locked="1" layoutInCell="1" allowOverlap="1" wp14:anchorId="6CC55E71" wp14:editId="6AC50225">
+        <wp:anchor distT="0" distB="0" distL="114300" distR="114300" simplePos="0" relativeHeight="251659264" behindDoc="1" locked="1" layoutInCell="1" allowOverlap="1" wp14:anchorId="4A22D238" wp14:editId="34E77A9F">
           <wp:simplePos x="0" y="0"/>
           <wp:positionH relativeFrom="page">
             <wp:posOffset>5919470</wp:posOffset>
@@ -2018,27 +2682,14 @@
     <w:pPr>
       <w:pStyle w:val="SAGEHeader"/>
     </w:pPr>
-    <w:r>
-      <w:fldChar w:fldCharType="begin"/>
-    </w:r>
-    <w:r>
-      <w:instrText xml:space="preserve"> STYLEREF  "SAGE_Heading 1 (no TOC)" \l  \* MERGEFORMAT </w:instrText>
-    </w:r>
-    <w:r>
-      <w:fldChar w:fldCharType="separate"/>
-    </w:r>
-    <w:r>
-      <w:rPr>
-        <w:noProof/>
-      </w:rPr>
-      <w:t>Contents</w:t>
-    </w:r>
-    <w:r>
-      <w:rPr>
-        <w:noProof/>
-      </w:rPr>
-      <w:fldChar w:fldCharType="end"/>
-    </w:r>
+    <w:fldSimple w:instr=" STYLEREF  &quot;SAGE_Heading 1 (no TOC)&quot; \l  \* MERGEFORMAT ">
+      <w:r>
+        <w:rPr>
+          <w:noProof/>
+        </w:rPr>
+        <w:t>Contents</w:t>
+      </w:r>
+    </w:fldSimple>
   </w:p>
 </w:hdr>
 </file>
@@ -2086,14 +2737,14 @@
         <v:path o:extrusionok="f" gradientshapeok="t" o:connecttype="rect"/>
         <o:lock v:ext="edit" aspectratio="t"/>
       </v:shapetype>
-      <v:shape id="_x0000_i1028" type="#_x0000_t75" style="width:20.1pt;height:20.1pt" o:bullet="t">
+      <v:shape id="_x0000_i1042" type="#_x0000_t75" style="width:20.25pt;height:20.25pt" o:bullet="t">
         <v:imagedata r:id="rId1" o:title="clip_image001"/>
       </v:shape>
     </w:pict>
   </w:numPicBullet>
   <w:numPicBullet w:numPicBulletId="1">
     <w:pict>
-      <v:shape id="_x0000_i1029" type="#_x0000_t75" style="width:118.4pt;height:118.4pt" o:bullet="t">
+      <v:shape id="_x0000_i1043" type="#_x0000_t75" style="width:118.5pt;height:118.5pt" o:bullet="t">
         <v:imagedata r:id="rId2" o:title="clip_image002"/>
       </v:shape>
     </w:pict>
@@ -22277,7 +22928,7 @@
 </file>
 
 <file path=customXml/itemProps1.xml><?xml version="1.0" encoding="utf-8"?>
-<ds:datastoreItem xmlns:ds="http://schemas.openxmlformats.org/officeDocument/2006/customXml" ds:itemID="{17817BB1-EC58-40E6-968F-EA66511449A7}">
+<ds:datastoreItem xmlns:ds="http://schemas.openxmlformats.org/officeDocument/2006/customXml" ds:itemID="{4CA97C88-3DC4-4A78-976A-D38C41BD7BC7}">
   <ds:schemaRefs>
     <ds:schemaRef ds:uri="http://schemas.openxmlformats.org/officeDocument/2006/bibliography"/>
   </ds:schemaRefs>

</xml_diff>